<commit_message>
Inserindo artefato 11 para a correção da AC5
Atualização de regra para o desenvolvimento.
</commit_message>
<xml_diff>
--- a/11 - Lista de Restrições.docx
+++ b/11 - Lista de Restrições.docx
@@ -57,8 +57,8 @@
         <w:tblLook w:val="04A0" w:firstRow="1" w:lastRow="0" w:firstColumn="1" w:lastColumn="0" w:noHBand="0" w:noVBand="1"/>
       </w:tblPr>
       <w:tblGrid>
-        <w:gridCol w:w="2733"/>
-        <w:gridCol w:w="5751"/>
+        <w:gridCol w:w="2741"/>
+        <w:gridCol w:w="5743"/>
       </w:tblGrid>
       <w:tr>
         <w:tc>
@@ -172,7 +172,15 @@
                 <w:color w:val="000000"/>
                 <w:lang w:eastAsia="pt-BR"/>
               </w:rPr>
-              <w:t>Horário para falar com o Dono da Empresa determinado </w:t>
+              <w:t xml:space="preserve">Membros da equipe só podem trabalhar durante o período noturno ou aos finais de semana </w:t>
+            </w:r>
+            <w:r>
+              <w:rPr>
+                <w:rFonts w:ascii="Arial" w:eastAsia="Times New Roman" w:hAnsi="Arial" w:cs="Arial"/>
+                <w:color w:val="000000"/>
+                <w:lang w:eastAsia="pt-BR"/>
+              </w:rPr>
+              <w:t> </w:t>
             </w:r>
           </w:p>
         </w:tc>
@@ -209,57 +217,71 @@
                 <w:color w:val="000000"/>
                 <w:lang w:eastAsia="pt-BR"/>
               </w:rPr>
-              <w:t xml:space="preserve">O Dono da Empresa tem horário de disponibilidade restrito </w:t>
-            </w:r>
-            <w:r>
-              <w:rPr>
-                <w:rFonts w:ascii="Arial" w:eastAsia="Times New Roman" w:hAnsi="Arial" w:cs="Arial"/>
-                <w:color w:val="000000"/>
-                <w:lang w:eastAsia="pt-BR"/>
-              </w:rPr>
-              <w:t>(para</w:t>
-            </w:r>
-            <w:r>
-              <w:rPr>
-                <w:rFonts w:ascii="Arial" w:eastAsia="Times New Roman" w:hAnsi="Arial" w:cs="Arial"/>
-                <w:color w:val="000000"/>
-                <w:lang w:eastAsia="pt-BR"/>
-              </w:rPr>
-              <w:t xml:space="preserve"> reuniões no Google </w:t>
-            </w:r>
-            <w:proofErr w:type="spellStart"/>
-            <w:r>
-              <w:rPr>
-                <w:rFonts w:ascii="Arial" w:eastAsia="Times New Roman" w:hAnsi="Arial" w:cs="Arial"/>
-                <w:color w:val="000000"/>
-                <w:lang w:eastAsia="pt-BR"/>
-              </w:rPr>
-              <w:t>Meet</w:t>
-            </w:r>
-            <w:proofErr w:type="spellEnd"/>
-            <w:r>
-              <w:rPr>
-                <w:rFonts w:ascii="Arial" w:eastAsia="Times New Roman" w:hAnsi="Arial" w:cs="Arial"/>
-                <w:color w:val="000000"/>
-                <w:lang w:eastAsia="pt-BR"/>
-              </w:rPr>
-              <w:t>)</w:t>
-            </w:r>
-            <w:r>
-              <w:rPr>
-                <w:rFonts w:ascii="Arial" w:eastAsia="Times New Roman" w:hAnsi="Arial" w:cs="Arial"/>
-                <w:color w:val="000000"/>
-                <w:lang w:eastAsia="pt-BR"/>
-              </w:rPr>
-              <w:t>, apenas em horário comercial e fins de semana em horário diurno</w:t>
-            </w:r>
-            <w:r>
-              <w:rPr>
-                <w:rFonts w:ascii="Arial" w:eastAsia="Times New Roman" w:hAnsi="Arial" w:cs="Arial"/>
-                <w:color w:val="000000"/>
-                <w:lang w:eastAsia="pt-BR"/>
-              </w:rPr>
-              <w:t>.</w:t>
+              <w:t xml:space="preserve">A equipe de desenvolvimento possui membros que trabalha no horário comercial em outras empresas e só podem dedicar seu tempo ao projeto durante </w:t>
+            </w:r>
+            <w:r>
+              <w:rPr>
+                <w:rFonts w:ascii="Arial" w:eastAsia="Times New Roman" w:hAnsi="Arial" w:cs="Arial"/>
+                <w:color w:val="000000"/>
+                <w:lang w:eastAsia="pt-BR"/>
+              </w:rPr>
+              <w:t>a</w:t>
+            </w:r>
+            <w:r>
+              <w:rPr>
+                <w:rFonts w:ascii="Arial" w:eastAsia="Times New Roman" w:hAnsi="Arial" w:cs="Arial"/>
+                <w:color w:val="000000"/>
+                <w:lang w:eastAsia="pt-BR"/>
+              </w:rPr>
+              <w:t>s</w:t>
+            </w:r>
+            <w:r>
+              <w:rPr>
+                <w:rFonts w:ascii="Arial" w:eastAsia="Times New Roman" w:hAnsi="Arial" w:cs="Arial"/>
+                <w:color w:val="000000"/>
+                <w:lang w:eastAsia="pt-BR"/>
+              </w:rPr>
+              <w:t xml:space="preserve"> </w:t>
+            </w:r>
+            <w:r>
+              <w:rPr>
+                <w:rFonts w:ascii="Arial" w:eastAsia="Times New Roman" w:hAnsi="Arial" w:cs="Arial"/>
+                <w:color w:val="000000"/>
+                <w:lang w:eastAsia="pt-BR"/>
+              </w:rPr>
+              <w:t>aula</w:t>
+            </w:r>
+            <w:r>
+              <w:rPr>
+                <w:rFonts w:ascii="Arial" w:eastAsia="Times New Roman" w:hAnsi="Arial" w:cs="Arial"/>
+                <w:color w:val="000000"/>
+                <w:lang w:eastAsia="pt-BR"/>
+              </w:rPr>
+              <w:t>s no período das 19:00 as 22:30</w:t>
+            </w:r>
+            <w:r>
+              <w:rPr>
+                <w:rFonts w:ascii="Arial" w:eastAsia="Times New Roman" w:hAnsi="Arial" w:cs="Arial"/>
+                <w:color w:val="000000"/>
+                <w:lang w:eastAsia="pt-BR"/>
+              </w:rPr>
+              <w:t xml:space="preserve"> ou </w:t>
+            </w:r>
+            <w:r>
+              <w:rPr>
+                <w:rFonts w:ascii="Arial" w:eastAsia="Times New Roman" w:hAnsi="Arial" w:cs="Arial"/>
+                <w:color w:val="000000"/>
+                <w:lang w:eastAsia="pt-BR"/>
+              </w:rPr>
+              <w:t xml:space="preserve">nos </w:t>
+            </w:r>
+            <w:r>
+              <w:rPr>
+                <w:rFonts w:ascii="Arial" w:eastAsia="Times New Roman" w:hAnsi="Arial" w:cs="Arial"/>
+                <w:color w:val="000000"/>
+                <w:lang w:eastAsia="pt-BR"/>
+              </w:rPr>
+              <w:t>finais de semana.</w:t>
             </w:r>
           </w:p>
         </w:tc>

</xml_diff>